<commit_message>
compiler and sensor projects added
</commit_message>
<xml_diff>
--- a/cv.docx
+++ b/cv.docx
@@ -1423,13 +1423,19 @@
                               <w:fldChar w:fldCharType="begin"/>
                             </w:r>
                             <w:r>
+                              <w:instrText xml:space="preserve"> INCLUDEPICTURE  "https://lh3.googleusercontent.com/-zZva6319EVE/AAAAAAAAAAI/AAAAAAAAAAA/zKFGBYMviqc/photo.jpg" \* MERGEFORMATINET </w:instrText>
+                            </w:r>
+                            <w:r>
+                              <w:fldChar w:fldCharType="separate"/>
+                            </w:r>
+                            <w:r>
+                              <w:fldChar w:fldCharType="begin"/>
+                            </w:r>
+                            <w:r>
                               <w:instrText xml:space="preserve"> </w:instrText>
                             </w:r>
                             <w:r>
-                              <w:instrText>INCLUDEPICTURE  "https://lh3.googleusercontent.com/-zZva6319EVE/AAAAAAA</w:instrText>
-                            </w:r>
-                            <w:r>
-                              <w:instrText>AAAI/AAAAAAAAAAA/zKFGBYMviqc/photo.jpg" \* MERGEFORMATINET</w:instrText>
+                              <w:instrText>INCLUDEPICTURE  "https://lh3.googleusercontent.com/-zZva6319EVE/AAAAAAAAAAI/AAAAAAAAAAA/zKFGBYMviqc/photo.jpg" \* MERGEFORMATINET</w:instrText>
                             </w:r>
                             <w:r>
                               <w:instrText xml:space="preserve"> </w:instrText>
@@ -1523,6 +1529,9 @@
                             <w:r>
                               <w:fldChar w:fldCharType="end"/>
                             </w:r>
+                            <w:r>
+                              <w:fldChar w:fldCharType="end"/>
+                            </w:r>
                           </w:p>
                         </w:txbxContent>
                       </wps:txbx>
@@ -1722,13 +1731,19 @@
                         <w:fldChar w:fldCharType="begin"/>
                       </w:r>
                       <w:r>
+                        <w:instrText xml:space="preserve"> INCLUDEPICTURE  "https://lh3.googleusercontent.com/-zZva6319EVE/AAAAAAAAAAI/AAAAAAAAAAA/zKFGBYMviqc/photo.jpg" \* MERGEFORMATINET </w:instrText>
+                      </w:r>
+                      <w:r>
+                        <w:fldChar w:fldCharType="separate"/>
+                      </w:r>
+                      <w:r>
+                        <w:fldChar w:fldCharType="begin"/>
+                      </w:r>
+                      <w:r>
                         <w:instrText xml:space="preserve"> </w:instrText>
                       </w:r>
                       <w:r>
-                        <w:instrText>INCLUDEPICTURE  "https://lh3.googleusercontent.com/-zZva6319EVE/AAAAAAA</w:instrText>
-                      </w:r>
-                      <w:r>
-                        <w:instrText>AAAI/AAAAAAAAAAA/zKFGBYMviqc/photo.jpg" \* MERGEFORMATINET</w:instrText>
+                        <w:instrText>INCLUDEPICTURE  "https://lh3.googleusercontent.com/-zZva6319EVE/AAAAAAAAAAI/AAAAAAAAAAA/zKFGBYMviqc/photo.jpg" \* MERGEFORMATINET</w:instrText>
                       </w:r>
                       <w:r>
                         <w:instrText xml:space="preserve"> </w:instrText>
@@ -1742,6 +1757,9 @@
                             <v:imagedata r:id="rId9" r:href="rId11" gain="109227f"/>
                           </v:shape>
                         </w:pict>
+                      </w:r>
+                      <w:r>
+                        <w:fldChar w:fldCharType="end"/>
                       </w:r>
                       <w:r>
                         <w:fldChar w:fldCharType="end"/>
@@ -2089,7 +2107,7 @@
               </wp:anchor>
             </w:drawing>
           </mc:Choice>
-          <mc:Fallback xmlns:mv="urn:schemas-microsoft-com:mac:vml" xmlns:mo="http://schemas.microsoft.com/office/mac/office/2008/main">
+          <mc:Fallback xmlns:mo="http://schemas.microsoft.com/office/mac/office/2008/main" xmlns:mv="urn:schemas-microsoft-com:mac:vml">
             <w:pict>
               <v:shape w14:anchorId="254FBC30" id="AutoShape 212" o:spid="_x0000_s1026" type="#_x0000_t32" style="position:absolute;margin-left:-111.85pt;margin-top:17.7pt;width:.05pt;height:251.5pt;z-index:251667456;visibility:visible;mso-wrap-style:square;mso-width-percent:0;mso-height-percent:0;mso-wrap-distance-left:9pt;mso-wrap-distance-top:0;mso-wrap-distance-right:9pt;mso-wrap-distance-bottom:0;mso-position-horizontal:absolute;mso-position-horizontal-relative:text;mso-position-vertical:absolute;mso-position-vertical-relative:text;mso-width-percent:0;mso-height-percent:0;mso-width-relative:page;mso-height-relative:page" o:gfxdata="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" strokecolor="#00b0f0"/>
             </w:pict>
@@ -2357,7 +2375,7 @@
                         <a:effectLst/>
                         <a:extLst>
                           <a:ext uri="{C572A759-6A51-4108-AA02-DFA0A04FC94B}">
-                            <ma14:wrappingTextBoxFlag xmlns:ma14="http://schemas.microsoft.com/office/mac/drawingml/2011/main" xmlns:w="http://schemas.openxmlformats.org/wordprocessingml/2006/main" xmlns:w10="urn:schemas-microsoft-com:office:word" xmlns:v="urn:schemas-microsoft-com:vml" xmlns:o="urn:schemas-microsoft-com:office:office" xmlns:mv="urn:schemas-microsoft-com:mac:vml" xmlns:mo="http://schemas.microsoft.com/office/mac/office/2008/main" xmlns=""/>
+                            <ma14:wrappingTextBoxFlag xmlns="" xmlns:mo="http://schemas.microsoft.com/office/mac/office/2008/main" xmlns:mv="urn:schemas-microsoft-com:mac:vml" xmlns:o="urn:schemas-microsoft-com:office:office" xmlns:v="urn:schemas-microsoft-com:vml" xmlns:w10="urn:schemas-microsoft-com:office:word" xmlns:w="http://schemas.openxmlformats.org/wordprocessingml/2006/main" xmlns:ma14="http://schemas.microsoft.com/office/mac/drawingml/2011/main"/>
                           </a:ext>
                         </a:extLst>
                       </wps:spPr>
@@ -3692,7 +3710,7 @@
                         <a:effectLst/>
                         <a:extLst>
                           <a:ext uri="{C572A759-6A51-4108-AA02-DFA0A04FC94B}">
-                            <ma14:wrappingTextBoxFlag xmlns:ma14="http://schemas.microsoft.com/office/mac/drawingml/2011/main" xmlns:w="http://schemas.openxmlformats.org/wordprocessingml/2006/main" xmlns:w10="urn:schemas-microsoft-com:office:word" xmlns:v="urn:schemas-microsoft-com:vml" xmlns:o="urn:schemas-microsoft-com:office:office" xmlns:mv="urn:schemas-microsoft-com:mac:vml" xmlns:mo="http://schemas.microsoft.com/office/mac/office/2008/main" xmlns=""/>
+                            <ma14:wrappingTextBoxFlag xmlns="" xmlns:mo="http://schemas.microsoft.com/office/mac/office/2008/main" xmlns:mv="urn:schemas-microsoft-com:mac:vml" xmlns:o="urn:schemas-microsoft-com:office:office" xmlns:v="urn:schemas-microsoft-com:vml" xmlns:w10="urn:schemas-microsoft-com:office:word" xmlns:w="http://schemas.openxmlformats.org/wordprocessingml/2006/main" xmlns:ma14="http://schemas.microsoft.com/office/mac/drawingml/2011/main"/>
                           </a:ext>
                         </a:extLst>
                       </wps:spPr>
@@ -4248,7 +4266,7 @@
                         <a:effectLst/>
                         <a:extLst>
                           <a:ext uri="{C572A759-6A51-4108-AA02-DFA0A04FC94B}">
-                            <ma14:wrappingTextBoxFlag xmlns:ma14="http://schemas.microsoft.com/office/mac/drawingml/2011/main" xmlns:w="http://schemas.openxmlformats.org/wordprocessingml/2006/main" xmlns:w10="urn:schemas-microsoft-com:office:word" xmlns:v="urn:schemas-microsoft-com:vml" xmlns:o="urn:schemas-microsoft-com:office:office" xmlns:mv="urn:schemas-microsoft-com:mac:vml" xmlns:mo="http://schemas.microsoft.com/office/mac/office/2008/main" xmlns=""/>
+                            <ma14:wrappingTextBoxFlag xmlns="" xmlns:mo="http://schemas.microsoft.com/office/mac/office/2008/main" xmlns:mv="urn:schemas-microsoft-com:mac:vml" xmlns:o="urn:schemas-microsoft-com:office:office" xmlns:v="urn:schemas-microsoft-com:vml" xmlns:w10="urn:schemas-microsoft-com:office:word" xmlns:w="http://schemas.openxmlformats.org/wordprocessingml/2006/main" xmlns:ma14="http://schemas.microsoft.com/office/mac/drawingml/2011/main"/>
                           </a:ext>
                         </a:extLst>
                       </wps:spPr>
@@ -5211,7 +5229,6 @@
                         <a:ln>
                           <a:noFill/>
                         </a:ln>
-                        <a:extLst/>
                       </wps:spPr>
                       <wps:txbx>
                         <w:txbxContent>
@@ -5253,7 +5270,7 @@
           </mc:Choice>
           <mc:Fallback>
             <w:pict>
-              <v:rect w14:anchorId="20CCC5F9" id="Rectangle 70" o:spid="_x0000_s1037" style="position:absolute;margin-left:-54.3pt;margin-top:14.7pt;width:217.5pt;height:23.25pt;z-index:251715584;visibility:visible;mso-wrap-style:square;mso-width-percent:0;mso-height-percent:0;mso-wrap-distance-left:9pt;mso-wrap-distance-top:0;mso-wrap-distance-right:9pt;mso-wrap-distance-bottom:0;mso-position-horizontal:absolute;mso-position-horizontal-relative:text;mso-position-vertical:absolute;mso-position-vertical-relative:text;mso-width-percent:0;mso-height-percent:0;mso-width-relative:page;mso-height-relative:page;v-text-anchor:top" o:gfxdata="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" filled="f" stroked="f">
+              <v:rect w14:anchorId="20CCC5F9" id="Rectangle 70" o:spid="_x0000_s1037" style="position:absolute;margin-left:-54.3pt;margin-top:14.7pt;width:217.5pt;height:23.25pt;z-index:251715584;visibility:visible;mso-wrap-style:square;mso-width-percent:0;mso-height-percent:0;mso-wrap-distance-left:9pt;mso-wrap-distance-top:0;mso-wrap-distance-right:9pt;mso-wrap-distance-bottom:0;mso-position-horizontal:absolute;mso-position-horizontal-relative:text;mso-position-vertical:absolute;mso-position-vertical-relative:text;mso-width-percent:0;mso-height-percent:0;mso-width-relative:page;mso-height-relative:page;v-text-anchor:top" o:gfxdata="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" filled="f" stroked="f">
                 <v:textbox>
                   <w:txbxContent>
                     <w:p>
@@ -5371,7 +5388,7 @@
                                 <w:szCs w:val="17"/>
                                 <w:lang w:val="es-VE"/>
                               </w:rPr>
-                              <w:t>4.5</w:t>
+                              <w:t>5</w:t>
                             </w:r>
                             <w:r>
                               <w:rPr>
@@ -5393,6 +5410,17 @@
                                 <w:lang w:val="es-VE"/>
                               </w:rPr>
                               <w:t>C</w:t>
+                            </w:r>
+                            <w:r>
+                              <w:rPr>
+                                <w:rFonts w:ascii="Century Gothic" w:hAnsi="Century Gothic"/>
+                                <w:b/>
+                                <w:color w:val="000000" w:themeColor="text1"/>
+                                <w:sz w:val="22"/>
+                                <w:szCs w:val="17"/>
+                                <w:lang w:val="es-VE"/>
+                              </w:rPr>
+                              <w:t>/C++</w:t>
                             </w:r>
                           </w:p>
                           <w:p>
@@ -5430,6 +5458,16 @@
                                 <w:szCs w:val="17"/>
                                 <w:lang w:val="es-VE"/>
                               </w:rPr>
+                              <w:t>.5</w:t>
+                            </w:r>
+                            <w:r>
+                              <w:rPr>
+                                <w:rFonts w:ascii="Century Gothic" w:hAnsi="Century Gothic"/>
+                                <w:color w:val="404040" w:themeColor="text1" w:themeTint="BF"/>
+                                <w:sz w:val="22"/>
+                                <w:szCs w:val="17"/>
+                                <w:lang w:val="es-VE"/>
+                              </w:rPr>
                               <w:t xml:space="preserve"> años:</w:t>
                             </w:r>
                             <w:r>
@@ -5453,28 +5491,6 @@
                                 <w:lang w:val="es-VE"/>
                               </w:rPr>
                               <w:t>PHP</w:t>
-                            </w:r>
-                            <w:r>
-                              <w:rPr>
-                                <w:rFonts w:ascii="Century Gothic" w:hAnsi="Century Gothic"/>
-                                <w:b/>
-                                <w:color w:val="000000" w:themeColor="text1"/>
-                                <w:sz w:val="22"/>
-                                <w:szCs w:val="17"/>
-                                <w:lang w:val="es-VE"/>
-                              </w:rPr>
-                              <w:t xml:space="preserve"> </w:t>
-                            </w:r>
-                            <w:r>
-                              <w:rPr>
-                                <w:rFonts w:ascii="Century Gothic" w:hAnsi="Century Gothic"/>
-                                <w:b/>
-                                <w:color w:val="000000" w:themeColor="text1"/>
-                                <w:sz w:val="22"/>
-                                <w:szCs w:val="17"/>
-                                <w:lang w:val="es-VE"/>
-                              </w:rPr>
-                              <w:t>7</w:t>
                             </w:r>
                             <w:r>
                               <w:rPr>
@@ -5535,17 +5551,7 @@
                                 <w:szCs w:val="17"/>
                                 <w:lang w:val="es-VE"/>
                               </w:rPr>
-                              <w:t>3</w:t>
-                            </w:r>
-                            <w:r>
-                              <w:rPr>
-                                <w:rFonts w:ascii="Century Gothic" w:hAnsi="Century Gothic"/>
-                                <w:color w:val="404040" w:themeColor="text1" w:themeTint="BF"/>
-                                <w:sz w:val="22"/>
-                                <w:szCs w:val="17"/>
-                                <w:lang w:val="es-VE"/>
-                              </w:rPr>
-                              <w:t>.5</w:t>
+                              <w:t>4</w:t>
                             </w:r>
                             <w:r>
                               <w:rPr>
@@ -5578,17 +5584,6 @@
                                 <w:lang w:val="es-VE"/>
                               </w:rPr>
                               <w:t>Java</w:t>
-                            </w:r>
-                            <w:r>
-                              <w:rPr>
-                                <w:rFonts w:ascii="Century Gothic" w:hAnsi="Century Gothic"/>
-                                <w:b/>
-                                <w:color w:val="000000" w:themeColor="text1"/>
-                                <w:sz w:val="22"/>
-                                <w:szCs w:val="17"/>
-                                <w:lang w:val="es-VE"/>
-                              </w:rPr>
-                              <w:t xml:space="preserve"> 8</w:t>
                             </w:r>
                           </w:p>
                           <w:p>
@@ -5616,7 +5611,29 @@
                                 <w:szCs w:val="17"/>
                                 <w:lang w:val="es-VE"/>
                               </w:rPr>
-                              <w:t>3 años:</w:t>
+                              <w:t>3</w:t>
+                            </w:r>
+                            <w:r>
+                              <w:rPr>
+                                <w:rFonts w:ascii="Century Gothic" w:hAnsi="Century Gothic"/>
+                                <w:color w:val="404040" w:themeColor="text1" w:themeTint="BF"/>
+                                <w:sz w:val="22"/>
+                                <w:szCs w:val="17"/>
+                                <w:lang w:val="es-VE"/>
+                              </w:rPr>
+                              <w:t>.5</w:t>
+                            </w:r>
+                            <w:bookmarkStart w:id="2" w:name="_GoBack"/>
+                            <w:bookmarkEnd w:id="2"/>
+                            <w:r>
+                              <w:rPr>
+                                <w:rFonts w:ascii="Century Gothic" w:hAnsi="Century Gothic"/>
+                                <w:color w:val="404040" w:themeColor="text1" w:themeTint="BF"/>
+                                <w:sz w:val="22"/>
+                                <w:szCs w:val="17"/>
+                                <w:lang w:val="es-VE"/>
+                              </w:rPr>
+                              <w:t xml:space="preserve"> años:</w:t>
                             </w:r>
                             <w:r>
                               <w:rPr>
@@ -5627,7 +5644,7 @@
                                 <w:szCs w:val="17"/>
                                 <w:lang w:val="es-VE"/>
                               </w:rPr>
-                              <w:t xml:space="preserve"> Python 3, C++</w:t>
+                              <w:t xml:space="preserve"> Python</w:t>
                             </w:r>
                           </w:p>
                           <w:p>
@@ -5655,7 +5672,47 @@
                                 <w:szCs w:val="17"/>
                                 <w:lang w:val="es-VE"/>
                               </w:rPr>
-                              <w:t>1 año:</w:t>
+                              <w:t>1</w:t>
+                            </w:r>
+                            <w:r>
+                              <w:rPr>
+                                <w:rFonts w:ascii="Century Gothic" w:hAnsi="Century Gothic"/>
+                                <w:color w:val="404040" w:themeColor="text1" w:themeTint="BF"/>
+                                <w:sz w:val="22"/>
+                                <w:szCs w:val="17"/>
+                                <w:lang w:val="es-VE"/>
+                              </w:rPr>
+                              <w:t>.5</w:t>
+                            </w:r>
+                            <w:r>
+                              <w:rPr>
+                                <w:rFonts w:ascii="Century Gothic" w:hAnsi="Century Gothic"/>
+                                <w:color w:val="404040" w:themeColor="text1" w:themeTint="BF"/>
+                                <w:sz w:val="22"/>
+                                <w:szCs w:val="17"/>
+                                <w:lang w:val="es-VE"/>
+                              </w:rPr>
+                              <w:t xml:space="preserve"> año</w:t>
+                            </w:r>
+                            <w:r>
+                              <w:rPr>
+                                <w:rFonts w:ascii="Century Gothic" w:hAnsi="Century Gothic"/>
+                                <w:color w:val="404040" w:themeColor="text1" w:themeTint="BF"/>
+                                <w:sz w:val="22"/>
+                                <w:szCs w:val="17"/>
+                                <w:lang w:val="es-VE"/>
+                              </w:rPr>
+                              <w:t>s</w:t>
+                            </w:r>
+                            <w:r>
+                              <w:rPr>
+                                <w:rFonts w:ascii="Century Gothic" w:hAnsi="Century Gothic"/>
+                                <w:color w:val="404040" w:themeColor="text1" w:themeTint="BF"/>
+                                <w:sz w:val="22"/>
+                                <w:szCs w:val="17"/>
+                                <w:lang w:val="es-VE"/>
+                              </w:rPr>
+                              <w:t>:</w:t>
                             </w:r>
                             <w:r>
                               <w:rPr>
@@ -5779,7 +5836,7 @@
                           <w:szCs w:val="17"/>
                           <w:lang w:val="es-VE"/>
                         </w:rPr>
-                        <w:t>4.5</w:t>
+                        <w:t>5</w:t>
                       </w:r>
                       <w:r>
                         <w:rPr>
@@ -5801,6 +5858,17 @@
                           <w:lang w:val="es-VE"/>
                         </w:rPr>
                         <w:t>C</w:t>
+                      </w:r>
+                      <w:r>
+                        <w:rPr>
+                          <w:rFonts w:ascii="Century Gothic" w:hAnsi="Century Gothic"/>
+                          <w:b/>
+                          <w:color w:val="000000" w:themeColor="text1"/>
+                          <w:sz w:val="22"/>
+                          <w:szCs w:val="17"/>
+                          <w:lang w:val="es-VE"/>
+                        </w:rPr>
+                        <w:t>/C++</w:t>
                       </w:r>
                     </w:p>
                     <w:p>
@@ -5838,6 +5906,16 @@
                           <w:szCs w:val="17"/>
                           <w:lang w:val="es-VE"/>
                         </w:rPr>
+                        <w:t>.5</w:t>
+                      </w:r>
+                      <w:r>
+                        <w:rPr>
+                          <w:rFonts w:ascii="Century Gothic" w:hAnsi="Century Gothic"/>
+                          <w:color w:val="404040" w:themeColor="text1" w:themeTint="BF"/>
+                          <w:sz w:val="22"/>
+                          <w:szCs w:val="17"/>
+                          <w:lang w:val="es-VE"/>
+                        </w:rPr>
                         <w:t xml:space="preserve"> años:</w:t>
                       </w:r>
                       <w:r>
@@ -5861,28 +5939,6 @@
                           <w:lang w:val="es-VE"/>
                         </w:rPr>
                         <w:t>PHP</w:t>
-                      </w:r>
-                      <w:r>
-                        <w:rPr>
-                          <w:rFonts w:ascii="Century Gothic" w:hAnsi="Century Gothic"/>
-                          <w:b/>
-                          <w:color w:val="000000" w:themeColor="text1"/>
-                          <w:sz w:val="22"/>
-                          <w:szCs w:val="17"/>
-                          <w:lang w:val="es-VE"/>
-                        </w:rPr>
-                        <w:t xml:space="preserve"> </w:t>
-                      </w:r>
-                      <w:r>
-                        <w:rPr>
-                          <w:rFonts w:ascii="Century Gothic" w:hAnsi="Century Gothic"/>
-                          <w:b/>
-                          <w:color w:val="000000" w:themeColor="text1"/>
-                          <w:sz w:val="22"/>
-                          <w:szCs w:val="17"/>
-                          <w:lang w:val="es-VE"/>
-                        </w:rPr>
-                        <w:t>7</w:t>
                       </w:r>
                       <w:r>
                         <w:rPr>
@@ -5943,17 +5999,7 @@
                           <w:szCs w:val="17"/>
                           <w:lang w:val="es-VE"/>
                         </w:rPr>
-                        <w:t>3</w:t>
-                      </w:r>
-                      <w:r>
-                        <w:rPr>
-                          <w:rFonts w:ascii="Century Gothic" w:hAnsi="Century Gothic"/>
-                          <w:color w:val="404040" w:themeColor="text1" w:themeTint="BF"/>
-                          <w:sz w:val="22"/>
-                          <w:szCs w:val="17"/>
-                          <w:lang w:val="es-VE"/>
-                        </w:rPr>
-                        <w:t>.5</w:t>
+                        <w:t>4</w:t>
                       </w:r>
                       <w:r>
                         <w:rPr>
@@ -5986,17 +6032,6 @@
                           <w:lang w:val="es-VE"/>
                         </w:rPr>
                         <w:t>Java</w:t>
-                      </w:r>
-                      <w:r>
-                        <w:rPr>
-                          <w:rFonts w:ascii="Century Gothic" w:hAnsi="Century Gothic"/>
-                          <w:b/>
-                          <w:color w:val="000000" w:themeColor="text1"/>
-                          <w:sz w:val="22"/>
-                          <w:szCs w:val="17"/>
-                          <w:lang w:val="es-VE"/>
-                        </w:rPr>
-                        <w:t xml:space="preserve"> 8</w:t>
                       </w:r>
                     </w:p>
                     <w:p>
@@ -6024,7 +6059,29 @@
                           <w:szCs w:val="17"/>
                           <w:lang w:val="es-VE"/>
                         </w:rPr>
-                        <w:t>3 años:</w:t>
+                        <w:t>3</w:t>
+                      </w:r>
+                      <w:r>
+                        <w:rPr>
+                          <w:rFonts w:ascii="Century Gothic" w:hAnsi="Century Gothic"/>
+                          <w:color w:val="404040" w:themeColor="text1" w:themeTint="BF"/>
+                          <w:sz w:val="22"/>
+                          <w:szCs w:val="17"/>
+                          <w:lang w:val="es-VE"/>
+                        </w:rPr>
+                        <w:t>.5</w:t>
+                      </w:r>
+                      <w:bookmarkStart w:id="3" w:name="_GoBack"/>
+                      <w:bookmarkEnd w:id="3"/>
+                      <w:r>
+                        <w:rPr>
+                          <w:rFonts w:ascii="Century Gothic" w:hAnsi="Century Gothic"/>
+                          <w:color w:val="404040" w:themeColor="text1" w:themeTint="BF"/>
+                          <w:sz w:val="22"/>
+                          <w:szCs w:val="17"/>
+                          <w:lang w:val="es-VE"/>
+                        </w:rPr>
+                        <w:t xml:space="preserve"> años:</w:t>
                       </w:r>
                       <w:r>
                         <w:rPr>
@@ -6035,7 +6092,7 @@
                           <w:szCs w:val="17"/>
                           <w:lang w:val="es-VE"/>
                         </w:rPr>
-                        <w:t xml:space="preserve"> Python 3, C++</w:t>
+                        <w:t xml:space="preserve"> Python</w:t>
                       </w:r>
                     </w:p>
                     <w:p>
@@ -6063,7 +6120,47 @@
                           <w:szCs w:val="17"/>
                           <w:lang w:val="es-VE"/>
                         </w:rPr>
-                        <w:t>1 año:</w:t>
+                        <w:t>1</w:t>
+                      </w:r>
+                      <w:r>
+                        <w:rPr>
+                          <w:rFonts w:ascii="Century Gothic" w:hAnsi="Century Gothic"/>
+                          <w:color w:val="404040" w:themeColor="text1" w:themeTint="BF"/>
+                          <w:sz w:val="22"/>
+                          <w:szCs w:val="17"/>
+                          <w:lang w:val="es-VE"/>
+                        </w:rPr>
+                        <w:t>.5</w:t>
+                      </w:r>
+                      <w:r>
+                        <w:rPr>
+                          <w:rFonts w:ascii="Century Gothic" w:hAnsi="Century Gothic"/>
+                          <w:color w:val="404040" w:themeColor="text1" w:themeTint="BF"/>
+                          <w:sz w:val="22"/>
+                          <w:szCs w:val="17"/>
+                          <w:lang w:val="es-VE"/>
+                        </w:rPr>
+                        <w:t xml:space="preserve"> año</w:t>
+                      </w:r>
+                      <w:r>
+                        <w:rPr>
+                          <w:rFonts w:ascii="Century Gothic" w:hAnsi="Century Gothic"/>
+                          <w:color w:val="404040" w:themeColor="text1" w:themeTint="BF"/>
+                          <w:sz w:val="22"/>
+                          <w:szCs w:val="17"/>
+                          <w:lang w:val="es-VE"/>
+                        </w:rPr>
+                        <w:t>s</w:t>
+                      </w:r>
+                      <w:r>
+                        <w:rPr>
+                          <w:rFonts w:ascii="Century Gothic" w:hAnsi="Century Gothic"/>
+                          <w:color w:val="404040" w:themeColor="text1" w:themeTint="BF"/>
+                          <w:sz w:val="22"/>
+                          <w:szCs w:val="17"/>
+                          <w:lang w:val="es-VE"/>
+                        </w:rPr>
+                        <w:t>:</w:t>
                       </w:r>
                       <w:r>
                         <w:rPr>
@@ -6225,8 +6322,6 @@
       <w:pPr>
         <w:jc w:val="center"/>
       </w:pPr>
-      <w:bookmarkStart w:id="2" w:name="_GoBack"/>
-      <w:bookmarkEnd w:id="2"/>
       <w:r>
         <w:rPr>
           <w:noProof/>
@@ -6268,7 +6363,6 @@
                         <a:ln>
                           <a:noFill/>
                         </a:ln>
-                        <a:extLst/>
                       </wps:spPr>
                       <wps:txbx>
                         <w:txbxContent>
@@ -6305,7 +6399,7 @@
                                 <w:sz w:val="22"/>
                                 <w:szCs w:val="22"/>
                               </w:rPr>
-                              <w:t>6</w:t>
+                              <w:t>7</w:t>
                             </w:r>
                             <w:r>
                               <w:rPr>
@@ -6416,7 +6510,7 @@
           </mc:Choice>
           <mc:Fallback>
             <w:pict>
-              <v:shape w14:anchorId="7FA94675" id="Text Box 53" o:spid="_x0000_s1039" type="#_x0000_t202" style="position:absolute;left:0;text-align:left;margin-left:-60.3pt;margin-top:317.5pt;width:214.5pt;height:107.2pt;z-index:251705344;visibility:visible;mso-wrap-style:square;mso-width-percent:0;mso-height-percent:0;mso-wrap-distance-left:9pt;mso-wrap-distance-top:0;mso-wrap-distance-right:9pt;mso-wrap-distance-bottom:0;mso-position-horizontal:absolute;mso-position-horizontal-relative:text;mso-position-vertical:absolute;mso-position-vertical-relative:text;mso-width-percent:0;mso-height-percent:0;mso-width-relative:page;mso-height-relative:page;v-text-anchor:top" o:gfxdata="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" filled="f" stroked="f">
+              <v:shape w14:anchorId="7FA94675" id="Text Box 53" o:spid="_x0000_s1039" type="#_x0000_t202" style="position:absolute;left:0;text-align:left;margin-left:-60.3pt;margin-top:317.5pt;width:214.5pt;height:107.2pt;z-index:251705344;visibility:visible;mso-wrap-style:square;mso-width-percent:0;mso-height-percent:0;mso-wrap-distance-left:9pt;mso-wrap-distance-top:0;mso-wrap-distance-right:9pt;mso-wrap-distance-bottom:0;mso-position-horizontal:absolute;mso-position-horizontal-relative:text;mso-position-vertical:absolute;mso-position-vertical-relative:text;mso-width-percent:0;mso-height-percent:0;mso-width-relative:page;mso-height-relative:page;v-text-anchor:top" o:gfxdata="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" filled="f" stroked="f">
                 <v:textbox>
                   <w:txbxContent>
                     <w:p>
@@ -6452,7 +6546,7 @@
                           <w:sz w:val="22"/>
                           <w:szCs w:val="22"/>
                         </w:rPr>
-                        <w:t>6</w:t>
+                        <w:t>7</w:t>
                       </w:r>
                       <w:r>
                         <w:rPr>
@@ -6657,7 +6751,6 @@
                         <a:ln>
                           <a:noFill/>
                         </a:ln>
-                        <a:extLst/>
                       </wps:spPr>
                       <wps:txbx>
                         <w:txbxContent>
@@ -6701,7 +6794,7 @@
           </mc:Choice>
           <mc:Fallback>
             <w:pict>
-              <v:rect w14:anchorId="3C24DD3C" id="Rectangle 71" o:spid="_x0000_s1040" style="position:absolute;left:0;text-align:left;margin-left:-54.3pt;margin-top:295pt;width:198.25pt;height:21pt;z-index:251704320;visibility:visible;mso-wrap-style:square;mso-width-percent:0;mso-height-percent:0;mso-wrap-distance-left:9pt;mso-wrap-distance-top:0;mso-wrap-distance-right:9pt;mso-wrap-distance-bottom:0;mso-position-horizontal:absolute;mso-position-horizontal-relative:text;mso-position-vertical:absolute;mso-position-vertical-relative:text;mso-width-percent:0;mso-height-percent:0;mso-width-relative:page;mso-height-relative:page;v-text-anchor:top" o:gfxdata="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" filled="f" stroked="f">
+              <v:rect w14:anchorId="3C24DD3C" id="Rectangle 71" o:spid="_x0000_s1040" style="position:absolute;left:0;text-align:left;margin-left:-54.3pt;margin-top:295pt;width:198.25pt;height:21pt;z-index:251704320;visibility:visible;mso-wrap-style:square;mso-width-percent:0;mso-height-percent:0;mso-wrap-distance-left:9pt;mso-wrap-distance-top:0;mso-wrap-distance-right:9pt;mso-wrap-distance-bottom:0;mso-position-horizontal:absolute;mso-position-horizontal-relative:text;mso-position-vertical:absolute;mso-position-vertical-relative:text;mso-width-percent:0;mso-height-percent:0;mso-width-relative:page;mso-height-relative:page;v-text-anchor:top" o:gfxdata="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" filled="f" stroked="f">
                 <v:textbox>
                   <w:txbxContent>
                     <w:p>
@@ -7080,7 +7173,6 @@
                         <a:ln>
                           <a:noFill/>
                         </a:ln>
-                        <a:extLst/>
                       </wps:spPr>
                       <wps:txbx>
                         <w:txbxContent>
@@ -7124,7 +7216,7 @@
           </mc:Choice>
           <mc:Fallback>
             <w:pict>
-              <v:rect w14:anchorId="41C634DD" id="_x0000_s1042" style="position:absolute;left:0;text-align:left;margin-left:-52.8pt;margin-top:228.25pt;width:197.65pt;height:21pt;z-index:251766784;visibility:visible;mso-wrap-style:square;mso-width-percent:0;mso-height-percent:0;mso-wrap-distance-left:9pt;mso-wrap-distance-top:0;mso-wrap-distance-right:9pt;mso-wrap-distance-bottom:0;mso-position-horizontal:absolute;mso-position-horizontal-relative:text;mso-position-vertical:absolute;mso-position-vertical-relative:text;mso-width-percent:0;mso-height-percent:0;mso-width-relative:page;mso-height-relative:page;v-text-anchor:top" o:gfxdata="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" filled="f" stroked="f">
+              <v:rect w14:anchorId="41C634DD" id="_x0000_s1042" style="position:absolute;left:0;text-align:left;margin-left:-52.8pt;margin-top:228.25pt;width:197.65pt;height:21pt;z-index:251766784;visibility:visible;mso-wrap-style:square;mso-width-percent:0;mso-height-percent:0;mso-wrap-distance-left:9pt;mso-wrap-distance-top:0;mso-wrap-distance-right:9pt;mso-wrap-distance-bottom:0;mso-position-horizontal:absolute;mso-position-horizontal-relative:text;mso-position-vertical:absolute;mso-position-vertical-relative:text;mso-width-percent:0;mso-height-percent:0;mso-width-relative:page;mso-height-relative:page;v-text-anchor:top" o:gfxdata="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" filled="f" stroked="f">
                 <v:textbox>
                   <w:txbxContent>
                     <w:p>
@@ -7856,7 +7948,6 @@
                         <a:ln>
                           <a:noFill/>
                         </a:ln>
-                        <a:extLst/>
                       </wps:spPr>
                       <wps:txbx>
                         <w:txbxContent>
@@ -7898,7 +7989,7 @@
           </mc:Choice>
           <mc:Fallback>
             <w:pict>
-              <v:rect w14:anchorId="61371AE7" id="_x0000_s1044" style="position:absolute;left:0;text-align:left;margin-left:-54pt;margin-top:79.25pt;width:217.5pt;height:23.25pt;z-index:251788288;visibility:visible;mso-wrap-style:square;mso-width-percent:0;mso-height-percent:0;mso-wrap-distance-left:9pt;mso-wrap-distance-top:0;mso-wrap-distance-right:9pt;mso-wrap-distance-bottom:0;mso-position-horizontal:absolute;mso-position-horizontal-relative:text;mso-position-vertical:absolute;mso-position-vertical-relative:text;mso-width-percent:0;mso-height-percent:0;mso-width-relative:page;mso-height-relative:page;v-text-anchor:top" o:gfxdata="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" filled="f" stroked="f">
+              <v:rect w14:anchorId="61371AE7" id="_x0000_s1044" style="position:absolute;left:0;text-align:left;margin-left:-54pt;margin-top:79.25pt;width:217.5pt;height:23.25pt;z-index:251788288;visibility:visible;mso-wrap-style:square;mso-width-percent:0;mso-height-percent:0;mso-wrap-distance-left:9pt;mso-wrap-distance-top:0;mso-wrap-distance-right:9pt;mso-wrap-distance-bottom:0;mso-position-horizontal:absolute;mso-position-horizontal-relative:text;mso-position-vertical:absolute;mso-position-vertical-relative:text;mso-width-percent:0;mso-height-percent:0;mso-width-relative:page;mso-height-relative:page;v-text-anchor:top" o:gfxdata="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" filled="f" stroked="f">
                 <v:textbox>
                   <w:txbxContent>
                     <w:p>
@@ -7971,7 +8062,7 @@
                         <a:effectLst/>
                         <a:extLst>
                           <a:ext uri="{C572A759-6A51-4108-AA02-DFA0A04FC94B}">
-                            <ma14:wrappingTextBoxFlag xmlns:ma14="http://schemas.microsoft.com/office/mac/drawingml/2011/main" xmlns:w="http://schemas.openxmlformats.org/wordprocessingml/2006/main" xmlns:w10="urn:schemas-microsoft-com:office:word" xmlns:v="urn:schemas-microsoft-com:vml" xmlns:o="urn:schemas-microsoft-com:office:office" xmlns:mv="urn:schemas-microsoft-com:mac:vml" xmlns:mo="http://schemas.microsoft.com/office/mac/office/2008/main" xmlns=""/>
+                            <ma14:wrappingTextBoxFlag xmlns="" xmlns:mo="http://schemas.microsoft.com/office/mac/office/2008/main" xmlns:mv="urn:schemas-microsoft-com:mac:vml" xmlns:o="urn:schemas-microsoft-com:office:office" xmlns:v="urn:schemas-microsoft-com:vml" xmlns:w10="urn:schemas-microsoft-com:office:word" xmlns:w="http://schemas.openxmlformats.org/wordprocessingml/2006/main" xmlns:ma14="http://schemas.microsoft.com/office/mac/drawingml/2011/main"/>
                           </a:ext>
                         </a:extLst>
                       </wps:spPr>
@@ -8979,7 +9070,6 @@
                         <a:ln>
                           <a:noFill/>
                         </a:ln>
-                        <a:extLst/>
                       </wps:spPr>
                       <wps:txbx>
                         <w:txbxContent>
@@ -9023,7 +9113,7 @@
           </mc:Choice>
           <mc:Fallback>
             <w:pict>
-              <v:rect w14:anchorId="38B4570D" id="_x0000_s1046" style="position:absolute;left:0;text-align:left;margin-left:181.2pt;margin-top:87.85pt;width:198.25pt;height:23pt;z-index:251778048;visibility:visible;mso-wrap-style:square;mso-width-percent:0;mso-height-percent:0;mso-wrap-distance-left:9pt;mso-wrap-distance-top:0;mso-wrap-distance-right:9pt;mso-wrap-distance-bottom:0;mso-position-horizontal:absolute;mso-position-horizontal-relative:text;mso-position-vertical:absolute;mso-position-vertical-relative:text;mso-width-percent:0;mso-height-percent:0;mso-width-relative:page;mso-height-relative:page;v-text-anchor:top" o:gfxdata="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" filled="f" stroked="f">
+              <v:rect w14:anchorId="38B4570D" id="_x0000_s1046" style="position:absolute;left:0;text-align:left;margin-left:181.2pt;margin-top:87.85pt;width:198.25pt;height:23pt;z-index:251778048;visibility:visible;mso-wrap-style:square;mso-width-percent:0;mso-height-percent:0;mso-wrap-distance-left:9pt;mso-wrap-distance-top:0;mso-wrap-distance-right:9pt;mso-wrap-distance-bottom:0;mso-position-horizontal:absolute;mso-position-horizontal-relative:text;mso-position-vertical:absolute;mso-position-vertical-relative:text;mso-width-percent:0;mso-height-percent:0;mso-width-relative:page;mso-height-relative:page;v-text-anchor:top" o:gfxdata="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" filled="f" stroked="f">
                 <v:textbox>
                   <w:txbxContent>
                     <w:p>
@@ -9098,7 +9188,7 @@
                         <a:effectLst/>
                         <a:extLst>
                           <a:ext uri="{C572A759-6A51-4108-AA02-DFA0A04FC94B}">
-                            <ma14:wrappingTextBoxFlag xmlns:ma14="http://schemas.microsoft.com/office/mac/drawingml/2011/main" xmlns:w="http://schemas.openxmlformats.org/wordprocessingml/2006/main" xmlns:w10="urn:schemas-microsoft-com:office:word" xmlns:v="urn:schemas-microsoft-com:vml" xmlns:o="urn:schemas-microsoft-com:office:office" xmlns:mv="urn:schemas-microsoft-com:mac:vml" xmlns:mo="http://schemas.microsoft.com/office/mac/office/2008/main" xmlns=""/>
+                            <ma14:wrappingTextBoxFlag xmlns="" xmlns:mo="http://schemas.microsoft.com/office/mac/office/2008/main" xmlns:mv="urn:schemas-microsoft-com:mac:vml" xmlns:o="urn:schemas-microsoft-com:office:office" xmlns:v="urn:schemas-microsoft-com:vml" xmlns:w10="urn:schemas-microsoft-com:office:word" xmlns:w="http://schemas.openxmlformats.org/wordprocessingml/2006/main" xmlns:ma14="http://schemas.microsoft.com/office/mac/drawingml/2011/main"/>
                           </a:ext>
                         </a:extLst>
                       </wps:spPr>
@@ -10102,7 +10192,7 @@
               </wp:anchor>
             </w:drawing>
           </mc:Choice>
-          <mc:Fallback xmlns:mv="urn:schemas-microsoft-com:mac:vml" xmlns:mo="http://schemas.microsoft.com/office/mac/office/2008/main">
+          <mc:Fallback xmlns:mo="http://schemas.microsoft.com/office/mac/office/2008/main" xmlns:mv="urn:schemas-microsoft-com:mac:vml">
             <w:pict>
               <v:rect w14:anchorId="6422DA7A" id="Rectángulo 6" o:spid="_x0000_s1026" style="position:absolute;margin-left:-85.05pt;margin-top:76.15pt;width:7.05pt;height:44.05pt;z-index:251774976;visibility:visible;mso-wrap-style:square;mso-width-percent:0;mso-height-percent:0;mso-wrap-distance-left:9pt;mso-wrap-distance-top:0;mso-wrap-distance-right:9pt;mso-wrap-distance-bottom:0;mso-position-horizontal:absolute;mso-position-horizontal-relative:text;mso-position-vertical:absolute;mso-position-vertical-relative:text;mso-width-percent:0;mso-height-percent:0;mso-width-relative:margin;mso-height-relative:margin;v-text-anchor:middle" o:gfxdata="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" fillcolor="#c0504d [3205]" stroked="f" strokeweight="2pt"/>
             </w:pict>
@@ -10183,7 +10273,7 @@
               </wp:anchor>
             </w:drawing>
           </mc:Choice>
-          <mc:Fallback xmlns:mv="urn:schemas-microsoft-com:mac:vml" xmlns:mo="http://schemas.microsoft.com/office/mac/office/2008/main">
+          <mc:Fallback xmlns:mo="http://schemas.microsoft.com/office/mac/office/2008/main" xmlns:mv="urn:schemas-microsoft-com:mac:vml">
             <w:pict>
               <v:rect w14:anchorId="3D32DC81" id="Rectángulo 27" o:spid="_x0000_s1026" style="position:absolute;margin-left:503.35pt;margin-top:268.45pt;width:6.3pt;height:106.95pt;z-index:251768832;visibility:visible;mso-wrap-style:square;mso-width-percent:0;mso-height-percent:0;mso-wrap-distance-left:9pt;mso-wrap-distance-top:0;mso-wrap-distance-right:9pt;mso-wrap-distance-bottom:0;mso-position-horizontal:absolute;mso-position-horizontal-relative:text;mso-position-vertical:absolute;mso-position-vertical-relative:text;mso-width-percent:0;mso-height-percent:0;mso-width-relative:margin;mso-height-relative:margin;v-text-anchor:middle" o:gfxdata="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" fillcolor="#c0504d [3205]" stroked="f" strokeweight="2pt"/>
             </w:pict>
@@ -11306,7 +11396,7 @@
     </w:rPrDefault>
     <w:pPrDefault/>
   </w:docDefaults>
-  <w:latentStyles w:defLockedState="0" w:defUIPriority="99" w:defSemiHidden="0" w:defUnhideWhenUsed="0" w:defQFormat="0" w:count="375">
+  <w:latentStyles w:defLockedState="0" w:defUIPriority="99" w:defSemiHidden="0" w:defUnhideWhenUsed="0" w:defQFormat="0" w:count="377">
     <w:lsdException w:name="Normal" w:uiPriority="0" w:qFormat="1"/>
     <w:lsdException w:name="heading 1" w:uiPriority="9" w:qFormat="1"/>
     <w:lsdException w:name="heading 2" w:semiHidden="1" w:uiPriority="9" w:unhideWhenUsed="1" w:qFormat="1"/>
@@ -11412,7 +11502,6 @@
     <w:lsdException w:name="HTML Sample" w:semiHidden="1" w:unhideWhenUsed="1"/>
     <w:lsdException w:name="HTML Typewriter" w:semiHidden="1" w:unhideWhenUsed="1"/>
     <w:lsdException w:name="HTML Variable" w:semiHidden="1" w:unhideWhenUsed="1"/>
-    <w:lsdException w:name="Normal Table" w:semiHidden="1" w:unhideWhenUsed="1"/>
     <w:lsdException w:name="annotation subject" w:semiHidden="1" w:unhideWhenUsed="1"/>
     <w:lsdException w:name="No List" w:semiHidden="1" w:unhideWhenUsed="1"/>
     <w:lsdException w:name="Outline List 1" w:semiHidden="1" w:unhideWhenUsed="1"/>
@@ -11458,11 +11547,9 @@
     <w:lsdException w:name="Table Subtle 1" w:semiHidden="1" w:unhideWhenUsed="1"/>
     <w:lsdException w:name="Table Subtle 2" w:semiHidden="1" w:unhideWhenUsed="1"/>
     <w:lsdException w:name="Table Web 1" w:semiHidden="1" w:unhideWhenUsed="1"/>
-    <w:lsdException w:name="Table Web 2" w:semiHidden="1" w:unhideWhenUsed="1"/>
     <w:lsdException w:name="Table Web 3" w:semiHidden="1" w:unhideWhenUsed="1"/>
     <w:lsdException w:name="Balloon Text" w:semiHidden="1" w:unhideWhenUsed="1"/>
     <w:lsdException w:name="Table Grid" w:uiPriority="59"/>
-    <w:lsdException w:name="Table Theme" w:semiHidden="1" w:unhideWhenUsed="1"/>
     <w:lsdException w:name="Placeholder Text" w:semiHidden="1" w:unhideWhenUsed="1"/>
     <w:lsdException w:name="No Spacing" w:qFormat="1"/>
     <w:lsdException w:name="Light Shading"/>
@@ -11572,7 +11659,7 @@
     <w:lsdException w:name="Subtle Reference" w:uiPriority="67" w:qFormat="1"/>
     <w:lsdException w:name="Intense Reference" w:uiPriority="68" w:qFormat="1"/>
     <w:lsdException w:name="Book Title" w:uiPriority="69" w:qFormat="1"/>
-    <w:lsdException w:name="Bibliography" w:uiPriority="70"/>
+    <w:lsdException w:name="Bibliography" w:semiHidden="1" w:uiPriority="70" w:unhideWhenUsed="1"/>
     <w:lsdException w:name="TOC Heading" w:semiHidden="1" w:uiPriority="71" w:unhideWhenUsed="1" w:qFormat="1"/>
     <w:lsdException w:name="Plain Table 1" w:uiPriority="41"/>
     <w:lsdException w:name="Plain Table 2" w:uiPriority="42"/>
@@ -11680,6 +11767,8 @@
     <w:lsdException w:name="List Table 7 Colorful Accent 6" w:uiPriority="52"/>
     <w:lsdException w:name="Mention" w:semiHidden="1" w:unhideWhenUsed="1"/>
     <w:lsdException w:name="Smart Hyperlink" w:semiHidden="1" w:unhideWhenUsed="1"/>
+    <w:lsdException w:name="Smart Link" w:semiHidden="1" w:unhideWhenUsed="1"/>
+    <w:lsdException w:name="Smart Link Error" w:semiHidden="1" w:unhideWhenUsed="1"/>
   </w:latentStyles>
   <w:style w:type="paragraph" w:default="1" w:styleId="Normal">
     <w:name w:val="Normal"/>
@@ -12121,7 +12210,7 @@
 </file>
 
 <file path=customXml/itemProps1.xml><?xml version="1.0" encoding="utf-8"?>
-<ds:datastoreItem xmlns:ds="http://schemas.openxmlformats.org/officeDocument/2006/customXml" ds:itemID="{D2951E89-9198-4B8D-8ACA-AB97A4F27BFA}">
+<ds:datastoreItem xmlns:ds="http://schemas.openxmlformats.org/officeDocument/2006/customXml" ds:itemID="{4257206A-0870-458C-A5BD-344D44F732CB}">
   <ds:schemaRefs>
     <ds:schemaRef ds:uri="http://schemas.openxmlformats.org/officeDocument/2006/bibliography"/>
   </ds:schemaRefs>

</xml_diff>